<commit_message>
Proposta para o projeto de LP.
</commit_message>
<xml_diff>
--- a/Proposta.docx
+++ b/Proposta.docx
@@ -467,7 +467,7 @@
         </w:rPr>
       </w:pPr>
     </w:p>
-    <w:p xmlns:wp14="http://schemas.microsoft.com/office/word/2010/wordml" wp14:textId="3BB36533">
+    <w:p xmlns:wp14="http://schemas.microsoft.com/office/word/2010/wordml" wp14:textId="001D46E5">
       <w:pPr>
         <w:pStyle w:val="ListParagraph"/>
         <w:numPr>
@@ -815,16 +815,6 @@
           <w:lang w:val="pt-PT"/>
         </w:rPr>
         <w:t xml:space="preserve"> fins da narrativa que será uma folha da árvore.</w:t>
-      </w:r>
-      <w:r>
-        <w:rPr>
-          <w:rFonts w:ascii="Times New Roman" w:hAnsi="Times New Roman" w:eastAsia="Times New Roman" w:cs="Times New Roman"/>
-          <w:noProof w:val="0"/>
-          <w:sz w:val="22"/>
-          <w:szCs w:val="22"/>
-          <w:lang w:val="pt-PT"/>
-        </w:rPr>
-        <w:t xml:space="preserve"> </w:t>
       </w:r>
     </w:p>
     <w:p xmlns:wp14="http://schemas.microsoft.com/office/word/2010/wordml" wp14:textId="6F0FAAA4">

</xml_diff>